<commit_message>
Annadido plan de trabajo
</commit_message>
<xml_diff>
--- a/informes_TEC/primer_informe_ArielRodriguezJimenez.docx
+++ b/informes_TEC/primer_informe_ArielRodriguezJimenez.docx
@@ -350,24 +350,6 @@
       <w:r>
         <w:rPr/>
       </w:r>
-      <w:r>
-        <w:br w:type="page"/>
-      </w:r>
-    </w:p>
-    <w:p>
-      <w:pPr>
-        <w:pStyle w:val="Normal"/>
-        <w:spacing w:lineRule="auto" w:line="360"/>
-        <w:jc w:val="center"/>
-        <w:rPr>
-          <w:rFonts w:ascii="Arial" w:hAnsi="Arial" w:eastAsia="Arial" w:cs="Arial"/>
-          <w:sz w:val="24"/>
-          <w:szCs w:val="24"/>
-        </w:rPr>
-      </w:pPr>
-      <w:r>
-        <w:rPr/>
-      </w:r>
     </w:p>
     <w:p>
       <w:pPr>
@@ -396,7 +378,7 @@
       <w:r>
         <w:fldChar w:fldCharType="separate"/>
       </w:r>
-      <w:hyperlink w:anchor="__RefHeading___Toc532_278929661">
+      <w:hyperlink w:anchor="__RefHeading___Toc586_929388712">
         <w:r>
           <w:rPr>
             <w:rStyle w:val="Enlacedelndice"/>
@@ -415,7 +397,7 @@
         </w:tabs>
         <w:rPr/>
       </w:pPr>
-      <w:hyperlink w:anchor="__RefHeading___Toc534_278929661">
+      <w:hyperlink w:anchor="__RefHeading___Toc588_929388712">
         <w:r>
           <w:rPr>
             <w:rStyle w:val="Enlacedelndice"/>
@@ -434,7 +416,7 @@
         </w:tabs>
         <w:rPr/>
       </w:pPr>
-      <w:hyperlink w:anchor="__RefHeading___Toc536_278929661">
+      <w:hyperlink w:anchor="__RefHeading___Toc590_929388712">
         <w:r>
           <w:rPr>
             <w:rStyle w:val="Enlacedelndice"/>
@@ -453,7 +435,7 @@
         </w:tabs>
         <w:rPr/>
       </w:pPr>
-      <w:hyperlink w:anchor="__RefHeading___Toc538_278929661">
+      <w:hyperlink w:anchor="__RefHeading___Toc592_929388712">
         <w:r>
           <w:rPr>
             <w:rStyle w:val="Enlacedelndice"/>
@@ -472,7 +454,7 @@
         </w:tabs>
         <w:rPr/>
       </w:pPr>
-      <w:hyperlink w:anchor="__RefHeading___Toc540_278929661">
+      <w:hyperlink w:anchor="__RefHeading___Toc594_929388712">
         <w:r>
           <w:rPr>
             <w:rStyle w:val="Enlacedelndice"/>
@@ -491,7 +473,7 @@
         </w:tabs>
         <w:rPr/>
       </w:pPr>
-      <w:hyperlink w:anchor="__RefHeading___Toc542_278929661">
+      <w:hyperlink w:anchor="__RefHeading___Toc596_929388712">
         <w:r>
           <w:rPr>
             <w:rStyle w:val="Enlacedelndice"/>
@@ -510,7 +492,7 @@
         </w:tabs>
         <w:rPr/>
       </w:pPr>
-      <w:hyperlink w:anchor="__RefHeading___Toc544_278929661">
+      <w:hyperlink w:anchor="__RefHeading___Toc598_929388712">
         <w:r>
           <w:rPr>
             <w:rStyle w:val="Enlacedelndice"/>
@@ -529,7 +511,7 @@
         </w:tabs>
         <w:rPr/>
       </w:pPr>
-      <w:hyperlink w:anchor="__RefHeading___Toc546_278929661">
+      <w:hyperlink w:anchor="__RefHeading___Toc600_929388712">
         <w:r>
           <w:rPr>
             <w:rStyle w:val="Enlacedelndice"/>
@@ -548,7 +530,7 @@
         </w:tabs>
         <w:rPr/>
       </w:pPr>
-      <w:hyperlink w:anchor="__RefHeading___Toc548_278929661">
+      <w:hyperlink w:anchor="__RefHeading___Toc602_929388712">
         <w:r>
           <w:rPr>
             <w:rStyle w:val="Enlacedelndice"/>
@@ -567,7 +549,7 @@
         </w:tabs>
         <w:rPr/>
       </w:pPr>
-      <w:hyperlink w:anchor="__RefHeading___Toc550_278929661">
+      <w:hyperlink w:anchor="__RefHeading___Toc604_929388712">
         <w:r>
           <w:rPr>
             <w:rStyle w:val="Enlacedelndice"/>
@@ -586,7 +568,7 @@
         </w:tabs>
         <w:rPr/>
       </w:pPr>
-      <w:hyperlink w:anchor="__RefHeading___Toc552_278929661">
+      <w:hyperlink w:anchor="__RefHeading___Toc606_929388712">
         <w:r>
           <w:rPr>
             <w:rStyle w:val="Enlacedelndice"/>
@@ -605,7 +587,7 @@
         </w:tabs>
         <w:rPr/>
       </w:pPr>
-      <w:hyperlink w:anchor="__RefHeading___Toc554_278929661">
+      <w:hyperlink w:anchor="__RefHeading___Toc608_929388712">
         <w:r>
           <w:rPr>
             <w:rStyle w:val="Enlacedelndice"/>
@@ -624,7 +606,7 @@
         </w:tabs>
         <w:rPr/>
       </w:pPr>
-      <w:hyperlink w:anchor="__RefHeading___Toc556_278929661">
+      <w:hyperlink w:anchor="__RefHeading___Toc610_929388712">
         <w:r>
           <w:rPr>
             <w:rStyle w:val="Enlacedelndice"/>
@@ -643,7 +625,7 @@
         </w:tabs>
         <w:rPr/>
       </w:pPr>
-      <w:hyperlink w:anchor="__RefHeading___Toc558_278929661">
+      <w:hyperlink w:anchor="__RefHeading___Toc612_929388712">
         <w:r>
           <w:rPr>
             <w:rStyle w:val="Enlacedelndice"/>
@@ -662,7 +644,7 @@
         </w:tabs>
         <w:rPr/>
       </w:pPr>
-      <w:hyperlink w:anchor="__RefHeading___Toc560_278929661">
+      <w:hyperlink w:anchor="__RefHeading___Toc614_929388712">
         <w:r>
           <w:rPr>
             <w:rStyle w:val="Enlacedelndice"/>
@@ -681,7 +663,7 @@
         </w:tabs>
         <w:rPr/>
       </w:pPr>
-      <w:hyperlink w:anchor="__RefHeading___Toc562_278929661">
+      <w:hyperlink w:anchor="__RefHeading___Toc616_929388712">
         <w:r>
           <w:rPr>
             <w:rStyle w:val="Enlacedelndice"/>
@@ -700,7 +682,7 @@
         </w:tabs>
         <w:rPr/>
       </w:pPr>
-      <w:hyperlink w:anchor="__RefHeading___Toc564_278929661">
+      <w:hyperlink w:anchor="__RefHeading___Toc618_929388712">
         <w:r>
           <w:rPr>
             <w:rStyle w:val="Enlacedelndice"/>
@@ -719,14 +701,33 @@
         </w:tabs>
         <w:rPr/>
       </w:pPr>
-      <w:hyperlink w:anchor="__RefHeading___Toc566_278929661">
+      <w:hyperlink w:anchor="__RefHeading___Toc620_929388712">
+        <w:r>
+          <w:rPr>
+            <w:rStyle w:val="Enlacedelndice"/>
+          </w:rPr>
+          <w:t>Plan de trabajo</w:t>
+          <w:tab/>
+          <w:t>12</w:t>
+        </w:r>
+      </w:hyperlink>
+    </w:p>
+    <w:p>
+      <w:pPr>
+        <w:pStyle w:val="Sumario1"/>
+        <w:tabs>
+          <w:tab w:val="right" w:pos="9026" w:leader="dot"/>
+        </w:tabs>
+        <w:rPr/>
+      </w:pPr>
+      <w:hyperlink w:anchor="__RefHeading___Toc622_929388712">
         <w:r>
           <w:rPr>
             <w:rStyle w:val="Enlacedelndice"/>
           </w:rPr>
           <w:t>Glosario</w:t>
           <w:tab/>
-          <w:t>12</w:t>
+          <w:t>13</w:t>
         </w:r>
       </w:hyperlink>
       <w:r>
@@ -745,6 +746,21 @@
         </w:rPr>
       </w:pPr>
       <w:r>
+        <w:rPr/>
+      </w:r>
+    </w:p>
+    <w:p>
+      <w:pPr>
+        <w:pStyle w:val="Normal"/>
+        <w:spacing w:lineRule="auto" w:line="360"/>
+        <w:jc w:val="center"/>
+        <w:rPr>
+          <w:rFonts w:ascii="Arial" w:hAnsi="Arial" w:eastAsia="Arial" w:cs="Arial"/>
+          <w:sz w:val="24"/>
+          <w:szCs w:val="24"/>
+        </w:rPr>
+      </w:pPr>
+      <w:r>
         <w:rPr>
           <w:rFonts w:eastAsia="Arial" w:cs="Arial" w:ascii="Arial" w:hAnsi="Arial"/>
           <w:sz w:val="24"/>
@@ -771,7 +787,7 @@
           <w:rFonts w:ascii="Arial" w:hAnsi="Arial" w:eastAsia="Arial" w:cs="Arial"/>
         </w:rPr>
       </w:pPr>
-      <w:bookmarkStart w:id="1" w:name="__RefHeading___Toc532_278929661"/>
+      <w:bookmarkStart w:id="1" w:name="__RefHeading___Toc586_929388712"/>
       <w:bookmarkEnd w:id="1"/>
       <w:r>
         <w:rPr>
@@ -876,7 +892,7 @@
           <w:rFonts w:ascii="Arial" w:hAnsi="Arial" w:eastAsia="Arial" w:cs="Arial"/>
         </w:rPr>
       </w:pPr>
-      <w:bookmarkStart w:id="2" w:name="__RefHeading___Toc534_278929661"/>
+      <w:bookmarkStart w:id="2" w:name="__RefHeading___Toc588_929388712"/>
       <w:bookmarkEnd w:id="2"/>
       <w:r>
         <w:rPr>
@@ -988,7 +1004,7 @@
           <w:lang w:val="es-ES"/>
         </w:rPr>
       </w:pPr>
-      <w:bookmarkStart w:id="3" w:name="__RefHeading___Toc536_278929661"/>
+      <w:bookmarkStart w:id="3" w:name="__RefHeading___Toc590_929388712"/>
       <w:bookmarkEnd w:id="3"/>
       <w:r>
         <w:rPr>
@@ -1021,7 +1037,7 @@
           <w:lang w:val="es-ES"/>
         </w:rPr>
       </w:pPr>
-      <w:bookmarkStart w:id="4" w:name="__RefHeading___Toc538_278929661"/>
+      <w:bookmarkStart w:id="4" w:name="__RefHeading___Toc592_929388712"/>
       <w:bookmarkEnd w:id="4"/>
       <w:r>
         <w:rPr>
@@ -1111,7 +1127,7 @@
           <w:lang w:val="es-ES"/>
         </w:rPr>
       </w:pPr>
-      <w:bookmarkStart w:id="5" w:name="__RefHeading___Toc540_278929661"/>
+      <w:bookmarkStart w:id="5" w:name="__RefHeading___Toc594_929388712"/>
       <w:bookmarkEnd w:id="5"/>
       <w:r>
         <w:rPr>
@@ -1198,7 +1214,7 @@
           <w:lang w:val="es-ES"/>
         </w:rPr>
       </w:pPr>
-      <w:bookmarkStart w:id="6" w:name="__RefHeading___Toc542_278929661"/>
+      <w:bookmarkStart w:id="6" w:name="__RefHeading___Toc596_929388712"/>
       <w:bookmarkEnd w:id="6"/>
       <w:r>
         <w:rPr>
@@ -2060,7 +2076,7 @@
           <w:lang w:val="es-ES"/>
         </w:rPr>
       </w:pPr>
-      <w:bookmarkStart w:id="7" w:name="__RefHeading___Toc544_278929661"/>
+      <w:bookmarkStart w:id="7" w:name="__RefHeading___Toc598_929388712"/>
       <w:bookmarkEnd w:id="7"/>
       <w:r>
         <w:rPr>
@@ -2497,7 +2513,7 @@
           <w:lang w:val="es-ES"/>
         </w:rPr>
       </w:pPr>
-      <w:bookmarkStart w:id="8" w:name="__RefHeading___Toc546_278929661"/>
+      <w:bookmarkStart w:id="8" w:name="__RefHeading___Toc600_929388712"/>
       <w:bookmarkEnd w:id="8"/>
       <w:r>
         <w:rPr>
@@ -2645,7 +2661,7 @@
           <w:lang w:val="es-ES"/>
         </w:rPr>
       </w:pPr>
-      <w:bookmarkStart w:id="9" w:name="__RefHeading___Toc548_278929661"/>
+      <w:bookmarkStart w:id="9" w:name="__RefHeading___Toc602_929388712"/>
       <w:bookmarkEnd w:id="9"/>
       <w:r>
         <w:rPr>
@@ -2803,7 +2819,7 @@
           <w:lang w:val="es-ES"/>
         </w:rPr>
       </w:pPr>
-      <w:bookmarkStart w:id="10" w:name="__RefHeading___Toc550_278929661"/>
+      <w:bookmarkStart w:id="10" w:name="__RefHeading___Toc604_929388712"/>
       <w:bookmarkEnd w:id="10"/>
       <w:r>
         <w:rPr>
@@ -3249,7 +3265,7 @@
           <w:lang w:val="es-ES"/>
         </w:rPr>
       </w:pPr>
-      <w:bookmarkStart w:id="11" w:name="__RefHeading___Toc552_278929661"/>
+      <w:bookmarkStart w:id="11" w:name="__RefHeading___Toc606_929388712"/>
       <w:bookmarkEnd w:id="11"/>
       <w:r>
         <w:rPr>
@@ -3279,7 +3295,7 @@
           <w:lang w:val="es-ES"/>
         </w:rPr>
       </w:pPr>
-      <w:bookmarkStart w:id="12" w:name="__RefHeading___Toc554_278929661"/>
+      <w:bookmarkStart w:id="12" w:name="__RefHeading___Toc608_929388712"/>
       <w:bookmarkEnd w:id="12"/>
       <w:r>
         <w:rPr>
@@ -3364,7 +3380,7 @@
           <w:lang w:val="es-ES"/>
         </w:rPr>
       </w:pPr>
-      <w:bookmarkStart w:id="13" w:name="__RefHeading___Toc556_278929661"/>
+      <w:bookmarkStart w:id="13" w:name="__RefHeading___Toc610_929388712"/>
       <w:bookmarkEnd w:id="13"/>
       <w:r>
         <w:rPr>
@@ -3596,7 +3612,7 @@
           <w:lang w:val="es-ES"/>
         </w:rPr>
       </w:pPr>
-      <w:bookmarkStart w:id="14" w:name="__RefHeading___Toc558_278929661"/>
+      <w:bookmarkStart w:id="14" w:name="__RefHeading___Toc612_929388712"/>
       <w:bookmarkEnd w:id="14"/>
       <w:r>
         <w:rPr>
@@ -3669,7 +3685,7 @@
           <w:lang w:val="es-ES"/>
         </w:rPr>
       </w:pPr>
-      <w:bookmarkStart w:id="15" w:name="__RefHeading___Toc560_278929661"/>
+      <w:bookmarkStart w:id="15" w:name="__RefHeading___Toc614_929388712"/>
       <w:bookmarkEnd w:id="15"/>
       <w:r>
         <w:rPr>
@@ -3703,7 +3719,7 @@
           <w:lang w:val="es-ES"/>
         </w:rPr>
       </w:pPr>
-      <w:bookmarkStart w:id="16" w:name="__RefHeading___Toc562_278929661"/>
+      <w:bookmarkStart w:id="16" w:name="__RefHeading___Toc616_929388712"/>
       <w:bookmarkEnd w:id="16"/>
       <w:r>
         <w:rPr>
@@ -3785,7 +3801,7 @@
           <w:lang w:val="es-ES"/>
         </w:rPr>
       </w:pPr>
-      <w:bookmarkStart w:id="17" w:name="__RefHeading___Toc564_278929661"/>
+      <w:bookmarkStart w:id="17" w:name="__RefHeading___Toc618_929388712"/>
       <w:bookmarkEnd w:id="17"/>
       <w:r>
         <w:rPr>
@@ -4160,44 +4176,6 @@
     <w:p>
       <w:pPr>
         <w:pStyle w:val="ListParagraph"/>
-        <w:bidi w:val="0"/>
-        <w:spacing w:lineRule="auto" w:line="360" w:beforeAutospacing="0" w:before="0" w:afterAutospacing="0" w:after="0"/>
-        <w:ind w:left="720" w:right="0" w:hanging="360"/>
-        <w:jc w:val="left"/>
-        <w:rPr>
-          <w:rFonts w:ascii="Arial" w:hAnsi="Arial" w:eastAsia="Arial" w:cs="Arial"/>
-          <w:color w:val="2E74B5" w:themeColor="accent1" w:themeShade="bf" w:themeTint="ff"/>
-          <w:sz w:val="24"/>
-          <w:szCs w:val="24"/>
-          <w:lang w:val="es-ES"/>
-        </w:rPr>
-      </w:pPr>
-      <w:r>
-        <w:rPr/>
-      </w:r>
-    </w:p>
-    <w:p>
-      <w:pPr>
-        <w:pStyle w:val="ListParagraph"/>
-        <w:bidi w:val="0"/>
-        <w:spacing w:lineRule="auto" w:line="360" w:beforeAutospacing="0" w:before="0" w:afterAutospacing="0" w:after="0"/>
-        <w:ind w:left="720" w:right="0" w:hanging="360"/>
-        <w:jc w:val="left"/>
-        <w:rPr>
-          <w:rFonts w:ascii="Arial" w:hAnsi="Arial" w:eastAsia="Arial" w:cs="Arial"/>
-          <w:color w:val="2E74B5" w:themeColor="accent1" w:themeShade="bf" w:themeTint="ff"/>
-          <w:sz w:val="24"/>
-          <w:szCs w:val="24"/>
-          <w:lang w:val="es-ES"/>
-        </w:rPr>
-      </w:pPr>
-      <w:r>
-        <w:rPr/>
-      </w:r>
-    </w:p>
-    <w:p>
-      <w:pPr>
-        <w:pStyle w:val="ListParagraph"/>
         <w:numPr>
           <w:ilvl w:val="0"/>
           <w:numId w:val="0"/>
@@ -4205,6 +4183,44 @@
         <w:bidi w:val="0"/>
         <w:spacing w:lineRule="auto" w:line="360" w:beforeAutospacing="0" w:before="0" w:afterAutospacing="0" w:after="0"/>
         <w:ind w:left="1080" w:right="0" w:hanging="0"/>
+        <w:jc w:val="left"/>
+        <w:rPr>
+          <w:rFonts w:ascii="Arial" w:hAnsi="Arial" w:eastAsia="Arial" w:cs="Arial"/>
+          <w:color w:val="2E74B5" w:themeColor="accent1" w:themeShade="bf" w:themeTint="ff"/>
+          <w:sz w:val="24"/>
+          <w:szCs w:val="24"/>
+          <w:lang w:val="es-ES"/>
+        </w:rPr>
+      </w:pPr>
+      <w:r>
+        <w:rPr/>
+      </w:r>
+    </w:p>
+    <w:p>
+      <w:pPr>
+        <w:pStyle w:val="ListParagraph"/>
+        <w:bidi w:val="0"/>
+        <w:spacing w:lineRule="auto" w:line="360" w:beforeAutospacing="0" w:before="0" w:afterAutospacing="0" w:after="0"/>
+        <w:ind w:left="720" w:right="0" w:hanging="360"/>
+        <w:jc w:val="left"/>
+        <w:rPr>
+          <w:rFonts w:ascii="Arial" w:hAnsi="Arial" w:eastAsia="Arial" w:cs="Arial"/>
+          <w:color w:val="2E74B5" w:themeColor="accent1" w:themeShade="bf" w:themeTint="ff"/>
+          <w:sz w:val="24"/>
+          <w:szCs w:val="24"/>
+          <w:lang w:val="es-ES"/>
+        </w:rPr>
+      </w:pPr>
+      <w:r>
+        <w:rPr/>
+      </w:r>
+    </w:p>
+    <w:p>
+      <w:pPr>
+        <w:pStyle w:val="ListParagraph"/>
+        <w:bidi w:val="0"/>
+        <w:spacing w:lineRule="auto" w:line="360" w:beforeAutospacing="0" w:before="0" w:afterAutospacing="0" w:after="0"/>
+        <w:ind w:left="720" w:right="0" w:hanging="360"/>
         <w:jc w:val="left"/>
         <w:rPr>
           <w:rFonts w:ascii="Arial" w:hAnsi="Arial" w:eastAsia="Arial" w:cs="Arial"/>
@@ -4435,7 +4451,672 @@
         </w:rPr>
         <w:t>Entrenamiento eficiente de la red para ejecutar acciones con sentido.</w:t>
       </w:r>
-    </w:p>
+      <w:r>
+        <w:br w:type="page"/>
+      </w:r>
+    </w:p>
+    <w:p>
+      <w:pPr>
+        <w:pStyle w:val="Encabezado1"/>
+        <w:rPr/>
+      </w:pPr>
+      <w:bookmarkStart w:id="18" w:name="__RefHeading___Toc620_929388712"/>
+      <w:bookmarkEnd w:id="18"/>
+      <w:r>
+        <w:rPr>
+          <w:rStyle w:val="Heading1Char"/>
+        </w:rPr>
+        <w:t>Plan de trabajo</w:t>
+      </w:r>
+    </w:p>
+    <w:p>
+      <w:pPr>
+        <w:pStyle w:val="Normal"/>
+        <w:bidi w:val="0"/>
+        <w:jc w:val="left"/>
+        <w:rPr>
+          <w:rStyle w:val="Heading1Char"/>
+          <w:rFonts w:ascii="Arial" w:hAnsi="Arial" w:eastAsia="Arial" w:cs="Arial"/>
+        </w:rPr>
+      </w:pPr>
+      <w:r>
+        <w:rPr>
+          <w:rFonts w:eastAsia="Arial" w:cs="Arial" w:ascii="Arial" w:hAnsi="Arial"/>
+        </w:rPr>
+      </w:r>
+    </w:p>
+    <w:tbl>
+      <w:tblPr>
+        <w:tblStyle w:val="GridTable1Light-Accent1"/>
+        <w:tblW w:w="9026" w:type="dxa"/>
+        <w:jc w:val="left"/>
+        <w:tblInd w:w="0" w:type="dxa"/>
+        <w:tblCellMar>
+          <w:top w:w="0" w:type="dxa"/>
+          <w:left w:w="108" w:type="dxa"/>
+          <w:bottom w:w="0" w:type="dxa"/>
+          <w:right w:w="108" w:type="dxa"/>
+        </w:tblCellMar>
+        <w:tblLook w:val="04a0" w:noVBand="1" w:noHBand="0" w:lastColumn="0" w:firstColumn="1" w:lastRow="0" w:firstRow="1"/>
+      </w:tblPr>
+      <w:tblGrid>
+        <w:gridCol w:w="4513"/>
+        <w:gridCol w:w="4512"/>
+      </w:tblGrid>
+      <w:tr>
+        <w:trPr/>
+        <w:tc>
+          <w:tcPr>
+            <w:tcW w:w="4513" w:type="dxa"/>
+            <w:cnfStyle w:val="001000000000" w:firstRow="0" w:lastRow="0" w:firstColumn="1" w:lastColumn="0" w:oddVBand="0" w:evenVBand="0" w:oddHBand="0" w:evenHBand="0" w:firstRowFirstColumn="0" w:firstRowLastColumn="0" w:lastRowFirstColumn="0" w:lastRowLastColumn="0"/>
+            <w:tcBorders>
+              <w:bottom w:val="single" w:sz="12" w:space="0" w:color="9CC2E5"/>
+              <w:insideH w:val="single" w:sz="12" w:space="0" w:color="9CC2E5"/>
+            </w:tcBorders>
+            <w:shd w:fill="auto" w:val="clear"/>
+            <w:tcMar>
+              <w:left w:w="108" w:type="dxa"/>
+            </w:tcMar>
+          </w:tcPr>
+          <w:p>
+            <w:pPr>
+              <w:pStyle w:val="Normal"/>
+              <w:bidi w:val="0"/>
+              <w:spacing w:lineRule="auto" w:line="240" w:before="0" w:after="0"/>
+              <w:jc w:val="left"/>
+              <w:rPr>
+                <w:rStyle w:val="Heading1Char"/>
+                <w:rFonts w:ascii="Arial" w:hAnsi="Arial" w:eastAsia="Arial" w:cs="Arial"/>
+                <w:sz w:val="24"/>
+                <w:szCs w:val="24"/>
+              </w:rPr>
+            </w:pPr>
+            <w:r>
+              <w:rPr>
+                <w:rStyle w:val="Heading1Char"/>
+                <w:rFonts w:eastAsia="Arial" w:cs="Arial" w:ascii="Arial" w:hAnsi="Arial"/>
+                <w:b/>
+                <w:bCs/>
+                <w:sz w:val="28"/>
+                <w:szCs w:val="28"/>
+              </w:rPr>
+              <w:t>Actividad</w:t>
+            </w:r>
+          </w:p>
+        </w:tc>
+        <w:tc>
+          <w:tcPr>
+            <w:tcW w:w="4512" w:type="dxa"/>
+            <w:cnfStyle w:val="000000000000" w:firstRow="0" w:lastRow="0" w:firstColumn="0" w:lastColumn="0" w:oddVBand="0" w:evenVBand="0" w:oddHBand="0" w:evenHBand="0" w:firstRowFirstColumn="0" w:firstRowLastColumn="0" w:lastRowFirstColumn="0" w:lastRowLastColumn="0"/>
+            <w:tcBorders>
+              <w:bottom w:val="single" w:sz="12" w:space="0" w:color="9CC2E5"/>
+              <w:insideH w:val="single" w:sz="12" w:space="0" w:color="9CC2E5"/>
+            </w:tcBorders>
+            <w:shd w:fill="auto" w:val="clear"/>
+            <w:tcMar>
+              <w:left w:w="108" w:type="dxa"/>
+            </w:tcMar>
+          </w:tcPr>
+          <w:p>
+            <w:pPr>
+              <w:pStyle w:val="Normal"/>
+              <w:bidi w:val="0"/>
+              <w:spacing w:lineRule="auto" w:line="240" w:before="0" w:after="0"/>
+              <w:jc w:val="left"/>
+              <w:rPr>
+                <w:rStyle w:val="Heading1Char"/>
+                <w:rFonts w:ascii="Arial" w:hAnsi="Arial" w:eastAsia="Arial" w:cs="Arial"/>
+                <w:sz w:val="24"/>
+                <w:szCs w:val="24"/>
+              </w:rPr>
+            </w:pPr>
+            <w:r>
+              <w:rPr>
+                <w:rStyle w:val="Heading1Char"/>
+                <w:rFonts w:eastAsia="Arial" w:cs="Arial" w:ascii="Arial" w:hAnsi="Arial"/>
+                <w:b/>
+                <w:bCs/>
+                <w:sz w:val="28"/>
+                <w:szCs w:val="28"/>
+              </w:rPr>
+              <w:t>Semanas</w:t>
+            </w:r>
+          </w:p>
+        </w:tc>
+      </w:tr>
+      <w:tr>
+        <w:trPr/>
+        <w:tc>
+          <w:tcPr>
+            <w:tcW w:w="4513" w:type="dxa"/>
+            <w:cnfStyle w:val="001000000000" w:firstRow="0" w:lastRow="0" w:firstColumn="1" w:lastColumn="0" w:oddVBand="0" w:evenVBand="0" w:oddHBand="0" w:evenHBand="0" w:firstRowFirstColumn="0" w:firstRowLastColumn="0" w:lastRowFirstColumn="0" w:lastRowLastColumn="0"/>
+            <w:tcBorders/>
+            <w:shd w:fill="auto" w:val="clear"/>
+            <w:tcMar>
+              <w:left w:w="108" w:type="dxa"/>
+            </w:tcMar>
+          </w:tcPr>
+          <w:p>
+            <w:pPr>
+              <w:pStyle w:val="Normal"/>
+              <w:bidi w:val="0"/>
+              <w:spacing w:lineRule="auto" w:line="360" w:before="0" w:after="0"/>
+              <w:jc w:val="left"/>
+              <w:rPr>
+                <w:rFonts w:ascii="Arial" w:hAnsi="Arial" w:eastAsia="Arial" w:cs="Arial"/>
+                <w:b w:val="false"/>
+                <w:b w:val="false"/>
+                <w:bCs w:val="false"/>
+                <w:sz w:val="24"/>
+                <w:szCs w:val="24"/>
+                <w:lang w:val="es-ES"/>
+              </w:rPr>
+            </w:pPr>
+            <w:r>
+              <w:rPr>
+                <w:rFonts w:eastAsia="Arial" w:cs="Arial" w:ascii="Arial" w:hAnsi="Arial"/>
+                <w:b w:val="false"/>
+                <w:bCs w:val="false"/>
+                <w:sz w:val="24"/>
+                <w:szCs w:val="24"/>
+                <w:lang w:val="es-ES"/>
+              </w:rPr>
+              <w:t>Conocer el estado del arte en Deep Reinforcement Learning (DRL) y la problemática a resolver</w:t>
+            </w:r>
+          </w:p>
+        </w:tc>
+        <w:tc>
+          <w:tcPr>
+            <w:tcW w:w="4512" w:type="dxa"/>
+            <w:cnfStyle w:val="000000000000" w:firstRow="0" w:lastRow="0" w:firstColumn="0" w:lastColumn="0" w:oddVBand="0" w:evenVBand="0" w:oddHBand="0" w:evenHBand="0" w:firstRowFirstColumn="0" w:firstRowLastColumn="0" w:lastRowFirstColumn="0" w:lastRowLastColumn="0"/>
+            <w:tcBorders/>
+            <w:shd w:fill="auto" w:val="clear"/>
+            <w:tcMar>
+              <w:left w:w="108" w:type="dxa"/>
+            </w:tcMar>
+          </w:tcPr>
+          <w:p>
+            <w:pPr>
+              <w:pStyle w:val="Normal"/>
+              <w:bidi w:val="0"/>
+              <w:spacing w:lineRule="auto" w:line="360" w:before="0" w:after="0"/>
+              <w:jc w:val="left"/>
+              <w:rPr>
+                <w:rStyle w:val="Heading1Char"/>
+                <w:rFonts w:ascii="Arial" w:hAnsi="Arial" w:eastAsia="Arial" w:cs="Arial"/>
+                <w:sz w:val="24"/>
+                <w:szCs w:val="24"/>
+              </w:rPr>
+            </w:pPr>
+            <w:r>
+              <w:rPr>
+                <w:rStyle w:val="Heading1Char"/>
+                <w:rFonts w:eastAsia="Arial" w:cs="Arial" w:ascii="Arial" w:hAnsi="Arial"/>
+                <w:sz w:val="24"/>
+                <w:szCs w:val="24"/>
+              </w:rPr>
+              <w:t>4</w:t>
+            </w:r>
+          </w:p>
+        </w:tc>
+      </w:tr>
+      <w:tr>
+        <w:trPr/>
+        <w:tc>
+          <w:tcPr>
+            <w:tcW w:w="4513" w:type="dxa"/>
+            <w:cnfStyle w:val="001000000000" w:firstRow="0" w:lastRow="0" w:firstColumn="1" w:lastColumn="0" w:oddVBand="0" w:evenVBand="0" w:oddHBand="0" w:evenHBand="0" w:firstRowFirstColumn="0" w:firstRowLastColumn="0" w:lastRowFirstColumn="0" w:lastRowLastColumn="0"/>
+            <w:tcBorders/>
+            <w:shd w:fill="auto" w:val="clear"/>
+            <w:tcMar>
+              <w:left w:w="108" w:type="dxa"/>
+            </w:tcMar>
+          </w:tcPr>
+          <w:p>
+            <w:pPr>
+              <w:pStyle w:val="Normal"/>
+              <w:bidi w:val="0"/>
+              <w:spacing w:lineRule="auto" w:line="360" w:before="0" w:after="0"/>
+              <w:jc w:val="left"/>
+              <w:rPr>
+                <w:rFonts w:ascii="Arial" w:hAnsi="Arial" w:eastAsia="Arial" w:cs="Arial"/>
+                <w:b w:val="false"/>
+                <w:b w:val="false"/>
+                <w:bCs w:val="false"/>
+                <w:sz w:val="24"/>
+                <w:szCs w:val="24"/>
+                <w:lang w:val="es-ES"/>
+              </w:rPr>
+            </w:pPr>
+            <w:r>
+              <w:rPr>
+                <w:rFonts w:eastAsia="Arial" w:cs="Arial" w:ascii="Arial" w:hAnsi="Arial"/>
+                <w:b w:val="false"/>
+                <w:bCs w:val="false"/>
+                <w:sz w:val="24"/>
+                <w:szCs w:val="24"/>
+                <w:lang w:val="es-ES"/>
+              </w:rPr>
+              <w:t>Definir un problema de referencia en robótica cognitiva dentro del proyecto DREAM</w:t>
+            </w:r>
+          </w:p>
+        </w:tc>
+        <w:tc>
+          <w:tcPr>
+            <w:tcW w:w="4512" w:type="dxa"/>
+            <w:cnfStyle w:val="000000000000" w:firstRow="0" w:lastRow="0" w:firstColumn="0" w:lastColumn="0" w:oddVBand="0" w:evenVBand="0" w:oddHBand="0" w:evenHBand="0" w:firstRowFirstColumn="0" w:firstRowLastColumn="0" w:lastRowFirstColumn="0" w:lastRowLastColumn="0"/>
+            <w:tcBorders/>
+            <w:shd w:fill="auto" w:val="clear"/>
+            <w:tcMar>
+              <w:left w:w="108" w:type="dxa"/>
+            </w:tcMar>
+          </w:tcPr>
+          <w:p>
+            <w:pPr>
+              <w:pStyle w:val="Normal"/>
+              <w:bidi w:val="0"/>
+              <w:spacing w:lineRule="auto" w:line="360" w:before="0" w:after="0"/>
+              <w:jc w:val="left"/>
+              <w:rPr>
+                <w:rStyle w:val="Heading1Char"/>
+                <w:rFonts w:ascii="Arial" w:hAnsi="Arial" w:eastAsia="Arial" w:cs="Arial"/>
+                <w:sz w:val="24"/>
+                <w:szCs w:val="24"/>
+              </w:rPr>
+            </w:pPr>
+            <w:r>
+              <w:rPr>
+                <w:rStyle w:val="Heading1Char"/>
+                <w:rFonts w:eastAsia="Arial" w:cs="Arial" w:ascii="Arial" w:hAnsi="Arial"/>
+                <w:sz w:val="24"/>
+                <w:szCs w:val="24"/>
+              </w:rPr>
+              <w:t>1</w:t>
+            </w:r>
+          </w:p>
+        </w:tc>
+      </w:tr>
+      <w:tr>
+        <w:trPr/>
+        <w:tc>
+          <w:tcPr>
+            <w:tcW w:w="4513" w:type="dxa"/>
+            <w:cnfStyle w:val="001000000000" w:firstRow="0" w:lastRow="0" w:firstColumn="1" w:lastColumn="0" w:oddVBand="0" w:evenVBand="0" w:oddHBand="0" w:evenHBand="0" w:firstRowFirstColumn="0" w:firstRowLastColumn="0" w:lastRowFirstColumn="0" w:lastRowLastColumn="0"/>
+            <w:tcBorders/>
+            <w:shd w:fill="auto" w:val="clear"/>
+            <w:tcMar>
+              <w:left w:w="108" w:type="dxa"/>
+            </w:tcMar>
+          </w:tcPr>
+          <w:p>
+            <w:pPr>
+              <w:pStyle w:val="Normal"/>
+              <w:bidi w:val="0"/>
+              <w:spacing w:lineRule="auto" w:line="360" w:before="0" w:after="0"/>
+              <w:jc w:val="left"/>
+              <w:rPr>
+                <w:rFonts w:ascii="Arial" w:hAnsi="Arial" w:eastAsia="Arial" w:cs="Arial"/>
+                <w:b w:val="false"/>
+                <w:b w:val="false"/>
+                <w:bCs w:val="false"/>
+                <w:sz w:val="24"/>
+                <w:szCs w:val="24"/>
+                <w:lang w:val="es-ES"/>
+              </w:rPr>
+            </w:pPr>
+            <w:r>
+              <w:rPr>
+                <w:rFonts w:eastAsia="Arial" w:cs="Arial" w:ascii="Arial" w:hAnsi="Arial"/>
+                <w:b w:val="false"/>
+                <w:bCs w:val="false"/>
+                <w:sz w:val="24"/>
+                <w:szCs w:val="24"/>
+                <w:lang w:val="es-ES"/>
+              </w:rPr>
+              <w:t>Obtener datos de entrenamiento de este problema</w:t>
+            </w:r>
+          </w:p>
+        </w:tc>
+        <w:tc>
+          <w:tcPr>
+            <w:tcW w:w="4512" w:type="dxa"/>
+            <w:cnfStyle w:val="000000000000" w:firstRow="0" w:lastRow="0" w:firstColumn="0" w:lastColumn="0" w:oddVBand="0" w:evenVBand="0" w:oddHBand="0" w:evenHBand="0" w:firstRowFirstColumn="0" w:firstRowLastColumn="0" w:lastRowFirstColumn="0" w:lastRowLastColumn="0"/>
+            <w:tcBorders/>
+            <w:shd w:fill="auto" w:val="clear"/>
+            <w:tcMar>
+              <w:left w:w="108" w:type="dxa"/>
+            </w:tcMar>
+          </w:tcPr>
+          <w:p>
+            <w:pPr>
+              <w:pStyle w:val="Normal"/>
+              <w:bidi w:val="0"/>
+              <w:spacing w:lineRule="auto" w:line="360" w:before="0" w:after="0"/>
+              <w:jc w:val="left"/>
+              <w:rPr>
+                <w:rStyle w:val="Heading1Char"/>
+                <w:rFonts w:ascii="Arial" w:hAnsi="Arial" w:eastAsia="Arial" w:cs="Arial"/>
+                <w:sz w:val="24"/>
+                <w:szCs w:val="24"/>
+              </w:rPr>
+            </w:pPr>
+            <w:r>
+              <w:rPr>
+                <w:rStyle w:val="Heading1Char"/>
+                <w:rFonts w:eastAsia="Arial" w:cs="Arial" w:ascii="Arial" w:hAnsi="Arial"/>
+                <w:sz w:val="24"/>
+                <w:szCs w:val="24"/>
+              </w:rPr>
+              <w:t>1</w:t>
+            </w:r>
+          </w:p>
+        </w:tc>
+      </w:tr>
+      <w:tr>
+        <w:trPr/>
+        <w:tc>
+          <w:tcPr>
+            <w:tcW w:w="4513" w:type="dxa"/>
+            <w:cnfStyle w:val="001000000000" w:firstRow="0" w:lastRow="0" w:firstColumn="1" w:lastColumn="0" w:oddVBand="0" w:evenVBand="0" w:oddHBand="0" w:evenHBand="0" w:firstRowFirstColumn="0" w:firstRowLastColumn="0" w:lastRowFirstColumn="0" w:lastRowLastColumn="0"/>
+            <w:tcBorders/>
+            <w:shd w:fill="auto" w:val="clear"/>
+            <w:tcMar>
+              <w:left w:w="108" w:type="dxa"/>
+            </w:tcMar>
+          </w:tcPr>
+          <w:p>
+            <w:pPr>
+              <w:pStyle w:val="Normal"/>
+              <w:bidi w:val="0"/>
+              <w:spacing w:lineRule="auto" w:line="360" w:before="0" w:after="0"/>
+              <w:jc w:val="left"/>
+              <w:rPr>
+                <w:rFonts w:ascii="Arial" w:hAnsi="Arial" w:eastAsia="Arial" w:cs="Arial"/>
+                <w:b w:val="false"/>
+                <w:b w:val="false"/>
+                <w:bCs w:val="false"/>
+                <w:sz w:val="24"/>
+                <w:szCs w:val="24"/>
+                <w:lang w:val="es-ES"/>
+              </w:rPr>
+            </w:pPr>
+            <w:r>
+              <w:rPr>
+                <w:rFonts w:eastAsia="Arial" w:cs="Arial" w:ascii="Arial" w:hAnsi="Arial"/>
+                <w:b w:val="false"/>
+                <w:bCs w:val="false"/>
+                <w:sz w:val="24"/>
+                <w:szCs w:val="24"/>
+                <w:lang w:val="es-ES"/>
+              </w:rPr>
+              <w:t>Seleccionar e implementar las aproximaciones adecuadas para el dominio de DRL</w:t>
+            </w:r>
+          </w:p>
+        </w:tc>
+        <w:tc>
+          <w:tcPr>
+            <w:tcW w:w="4512" w:type="dxa"/>
+            <w:cnfStyle w:val="000000000000" w:firstRow="0" w:lastRow="0" w:firstColumn="0" w:lastColumn="0" w:oddVBand="0" w:evenVBand="0" w:oddHBand="0" w:evenHBand="0" w:firstRowFirstColumn="0" w:firstRowLastColumn="0" w:lastRowFirstColumn="0" w:lastRowLastColumn="0"/>
+            <w:tcBorders/>
+            <w:shd w:fill="auto" w:val="clear"/>
+            <w:tcMar>
+              <w:left w:w="108" w:type="dxa"/>
+            </w:tcMar>
+          </w:tcPr>
+          <w:p>
+            <w:pPr>
+              <w:pStyle w:val="Normal"/>
+              <w:bidi w:val="0"/>
+              <w:spacing w:lineRule="auto" w:line="360" w:before="0" w:after="0"/>
+              <w:jc w:val="left"/>
+              <w:rPr>
+                <w:rStyle w:val="Heading1Char"/>
+                <w:rFonts w:ascii="Arial" w:hAnsi="Arial" w:eastAsia="Arial" w:cs="Arial"/>
+                <w:sz w:val="24"/>
+                <w:szCs w:val="24"/>
+              </w:rPr>
+            </w:pPr>
+            <w:r>
+              <w:rPr>
+                <w:rStyle w:val="Heading1Char"/>
+                <w:rFonts w:eastAsia="Arial" w:cs="Arial" w:ascii="Arial" w:hAnsi="Arial"/>
+                <w:sz w:val="24"/>
+                <w:szCs w:val="24"/>
+              </w:rPr>
+              <w:t>2</w:t>
+            </w:r>
+          </w:p>
+        </w:tc>
+      </w:tr>
+      <w:tr>
+        <w:trPr/>
+        <w:tc>
+          <w:tcPr>
+            <w:tcW w:w="4513" w:type="dxa"/>
+            <w:cnfStyle w:val="001000000000" w:firstRow="0" w:lastRow="0" w:firstColumn="1" w:lastColumn="0" w:oddVBand="0" w:evenVBand="0" w:oddHBand="0" w:evenHBand="0" w:firstRowFirstColumn="0" w:firstRowLastColumn="0" w:lastRowFirstColumn="0" w:lastRowLastColumn="0"/>
+            <w:tcBorders/>
+            <w:shd w:fill="auto" w:val="clear"/>
+            <w:tcMar>
+              <w:left w:w="108" w:type="dxa"/>
+            </w:tcMar>
+          </w:tcPr>
+          <w:p>
+            <w:pPr>
+              <w:pStyle w:val="Normal"/>
+              <w:bidi w:val="0"/>
+              <w:spacing w:lineRule="auto" w:line="360" w:before="0" w:after="0"/>
+              <w:jc w:val="left"/>
+              <w:rPr>
+                <w:rFonts w:ascii="Arial" w:hAnsi="Arial" w:eastAsia="Arial" w:cs="Arial"/>
+                <w:b w:val="false"/>
+                <w:b w:val="false"/>
+                <w:bCs w:val="false"/>
+                <w:sz w:val="24"/>
+                <w:szCs w:val="24"/>
+                <w:lang w:val="es-ES"/>
+              </w:rPr>
+            </w:pPr>
+            <w:r>
+              <w:rPr>
+                <w:rFonts w:eastAsia="Arial" w:cs="Arial" w:ascii="Arial" w:hAnsi="Arial"/>
+                <w:b w:val="false"/>
+                <w:bCs w:val="false"/>
+                <w:sz w:val="24"/>
+                <w:szCs w:val="24"/>
+                <w:lang w:val="es-ES"/>
+              </w:rPr>
+              <w:t>Probar las diferentes aproximaciones sobre los datos de entrenamiento</w:t>
+            </w:r>
+          </w:p>
+        </w:tc>
+        <w:tc>
+          <w:tcPr>
+            <w:tcW w:w="4512" w:type="dxa"/>
+            <w:cnfStyle w:val="000000000000" w:firstRow="0" w:lastRow="0" w:firstColumn="0" w:lastColumn="0" w:oddVBand="0" w:evenVBand="0" w:oddHBand="0" w:evenHBand="0" w:firstRowFirstColumn="0" w:firstRowLastColumn="0" w:lastRowFirstColumn="0" w:lastRowLastColumn="0"/>
+            <w:tcBorders/>
+            <w:shd w:fill="auto" w:val="clear"/>
+            <w:tcMar>
+              <w:left w:w="108" w:type="dxa"/>
+            </w:tcMar>
+          </w:tcPr>
+          <w:p>
+            <w:pPr>
+              <w:pStyle w:val="Normal"/>
+              <w:bidi w:val="0"/>
+              <w:spacing w:lineRule="auto" w:line="360" w:before="0" w:after="0"/>
+              <w:jc w:val="left"/>
+              <w:rPr>
+                <w:rStyle w:val="Heading1Char"/>
+                <w:rFonts w:ascii="Arial" w:hAnsi="Arial" w:eastAsia="Arial" w:cs="Arial"/>
+                <w:sz w:val="24"/>
+                <w:szCs w:val="24"/>
+              </w:rPr>
+            </w:pPr>
+            <w:r>
+              <w:rPr>
+                <w:rStyle w:val="Heading1Char"/>
+                <w:rFonts w:eastAsia="Arial" w:cs="Arial" w:ascii="Arial" w:hAnsi="Arial"/>
+                <w:sz w:val="24"/>
+                <w:szCs w:val="24"/>
+              </w:rPr>
+              <w:t>4</w:t>
+            </w:r>
+          </w:p>
+        </w:tc>
+      </w:tr>
+      <w:tr>
+        <w:trPr/>
+        <w:tc>
+          <w:tcPr>
+            <w:tcW w:w="4513" w:type="dxa"/>
+            <w:cnfStyle w:val="001000000000" w:firstRow="0" w:lastRow="0" w:firstColumn="1" w:lastColumn="0" w:oddVBand="0" w:evenVBand="0" w:oddHBand="0" w:evenHBand="0" w:firstRowFirstColumn="0" w:firstRowLastColumn="0" w:lastRowFirstColumn="0" w:lastRowLastColumn="0"/>
+            <w:tcBorders/>
+            <w:shd w:fill="auto" w:val="clear"/>
+            <w:tcMar>
+              <w:left w:w="108" w:type="dxa"/>
+            </w:tcMar>
+          </w:tcPr>
+          <w:p>
+            <w:pPr>
+              <w:pStyle w:val="Normal"/>
+              <w:bidi w:val="0"/>
+              <w:spacing w:lineRule="auto" w:line="360" w:before="0" w:after="0"/>
+              <w:jc w:val="left"/>
+              <w:rPr>
+                <w:rFonts w:ascii="Arial" w:hAnsi="Arial" w:eastAsia="Arial" w:cs="Arial"/>
+                <w:b w:val="false"/>
+                <w:b w:val="false"/>
+                <w:bCs w:val="false"/>
+                <w:sz w:val="24"/>
+                <w:szCs w:val="24"/>
+                <w:lang w:val="es-ES"/>
+              </w:rPr>
+            </w:pPr>
+            <w:r>
+              <w:rPr>
+                <w:rFonts w:eastAsia="Arial" w:cs="Arial" w:ascii="Arial" w:hAnsi="Arial"/>
+                <w:b w:val="false"/>
+                <w:bCs w:val="false"/>
+                <w:sz w:val="24"/>
+                <w:szCs w:val="24"/>
+                <w:lang w:val="es-ES"/>
+              </w:rPr>
+              <w:t>Integrar la técnica más satisfactoria en el MDB</w:t>
+            </w:r>
+          </w:p>
+        </w:tc>
+        <w:tc>
+          <w:tcPr>
+            <w:tcW w:w="4512" w:type="dxa"/>
+            <w:cnfStyle w:val="000000000000" w:firstRow="0" w:lastRow="0" w:firstColumn="0" w:lastColumn="0" w:oddVBand="0" w:evenVBand="0" w:oddHBand="0" w:evenHBand="0" w:firstRowFirstColumn="0" w:firstRowLastColumn="0" w:lastRowFirstColumn="0" w:lastRowLastColumn="0"/>
+            <w:tcBorders/>
+            <w:shd w:fill="auto" w:val="clear"/>
+            <w:tcMar>
+              <w:left w:w="108" w:type="dxa"/>
+            </w:tcMar>
+          </w:tcPr>
+          <w:p>
+            <w:pPr>
+              <w:pStyle w:val="Normal"/>
+              <w:bidi w:val="0"/>
+              <w:spacing w:lineRule="auto" w:line="360" w:before="0" w:after="0"/>
+              <w:jc w:val="left"/>
+              <w:rPr>
+                <w:rStyle w:val="Heading1Char"/>
+                <w:rFonts w:ascii="Arial" w:hAnsi="Arial" w:eastAsia="Arial" w:cs="Arial"/>
+                <w:sz w:val="24"/>
+                <w:szCs w:val="24"/>
+              </w:rPr>
+            </w:pPr>
+            <w:r>
+              <w:rPr>
+                <w:rStyle w:val="Heading1Char"/>
+                <w:rFonts w:eastAsia="Arial" w:cs="Arial" w:ascii="Arial" w:hAnsi="Arial"/>
+                <w:sz w:val="24"/>
+                <w:szCs w:val="24"/>
+              </w:rPr>
+              <w:t>2</w:t>
+            </w:r>
+          </w:p>
+        </w:tc>
+      </w:tr>
+      <w:tr>
+        <w:trPr/>
+        <w:tc>
+          <w:tcPr>
+            <w:tcW w:w="4513" w:type="dxa"/>
+            <w:cnfStyle w:val="001000000000" w:firstRow="0" w:lastRow="0" w:firstColumn="1" w:lastColumn="0" w:oddVBand="0" w:evenVBand="0" w:oddHBand="0" w:evenHBand="0" w:firstRowFirstColumn="0" w:firstRowLastColumn="0" w:lastRowFirstColumn="0" w:lastRowLastColumn="0"/>
+            <w:tcBorders/>
+            <w:shd w:fill="auto" w:val="clear"/>
+            <w:tcMar>
+              <w:left w:w="108" w:type="dxa"/>
+            </w:tcMar>
+          </w:tcPr>
+          <w:p>
+            <w:pPr>
+              <w:pStyle w:val="Normal"/>
+              <w:bidi w:val="0"/>
+              <w:spacing w:lineRule="auto" w:line="360" w:before="0" w:after="0"/>
+              <w:jc w:val="left"/>
+              <w:rPr>
+                <w:rFonts w:ascii="Arial" w:hAnsi="Arial" w:eastAsia="Arial" w:cs="Arial"/>
+                <w:b w:val="false"/>
+                <w:b w:val="false"/>
+                <w:bCs w:val="false"/>
+                <w:sz w:val="24"/>
+                <w:szCs w:val="24"/>
+                <w:lang w:val="es-ES"/>
+              </w:rPr>
+            </w:pPr>
+            <w:r>
+              <w:rPr>
+                <w:rFonts w:eastAsia="Arial" w:cs="Arial" w:ascii="Arial" w:hAnsi="Arial"/>
+                <w:b w:val="false"/>
+                <w:bCs w:val="false"/>
+                <w:sz w:val="24"/>
+                <w:szCs w:val="24"/>
+                <w:lang w:val="es-ES"/>
+              </w:rPr>
+              <w:t>Analizar el MDB mejorado en un problema de aprendizaje en tiempo real</w:t>
+            </w:r>
+          </w:p>
+        </w:tc>
+        <w:tc>
+          <w:tcPr>
+            <w:tcW w:w="4512" w:type="dxa"/>
+            <w:cnfStyle w:val="000000000000" w:firstRow="0" w:lastRow="0" w:firstColumn="0" w:lastColumn="0" w:oddVBand="0" w:evenVBand="0" w:oddHBand="0" w:evenHBand="0" w:firstRowFirstColumn="0" w:firstRowLastColumn="0" w:lastRowFirstColumn="0" w:lastRowLastColumn="0"/>
+            <w:tcBorders/>
+            <w:shd w:fill="auto" w:val="clear"/>
+            <w:tcMar>
+              <w:left w:w="108" w:type="dxa"/>
+            </w:tcMar>
+          </w:tcPr>
+          <w:p>
+            <w:pPr>
+              <w:pStyle w:val="Normal"/>
+              <w:bidi w:val="0"/>
+              <w:spacing w:lineRule="auto" w:line="360" w:before="0" w:after="0"/>
+              <w:jc w:val="left"/>
+              <w:rPr>
+                <w:rStyle w:val="Heading1Char"/>
+                <w:rFonts w:ascii="Arial" w:hAnsi="Arial" w:eastAsia="Arial" w:cs="Arial"/>
+                <w:sz w:val="24"/>
+                <w:szCs w:val="24"/>
+              </w:rPr>
+            </w:pPr>
+            <w:r>
+              <w:rPr>
+                <w:rStyle w:val="Heading1Char"/>
+                <w:rFonts w:eastAsia="Arial" w:cs="Arial" w:ascii="Arial" w:hAnsi="Arial"/>
+                <w:sz w:val="24"/>
+                <w:szCs w:val="24"/>
+              </w:rPr>
+              <w:t>4</w:t>
+            </w:r>
+          </w:p>
+        </w:tc>
+      </w:tr>
+    </w:tbl>
     <w:p>
       <w:pPr>
         <w:pStyle w:val="Normal"/>
@@ -4452,6 +5133,17 @@
     </w:p>
     <w:p>
       <w:pPr>
+        <w:pStyle w:val="Normal"/>
+        <w:bidi w:val="0"/>
+        <w:jc w:val="left"/>
+        <w:rPr/>
+      </w:pPr>
+      <w:r>
+        <w:rPr/>
+      </w:r>
+    </w:p>
+    <w:p>
+      <w:pPr>
         <w:pStyle w:val="Encabezado1"/>
         <w:bidi w:val="0"/>
         <w:jc w:val="left"/>
@@ -4460,8 +5152,8 @@
           <w:lang w:val="es-ES"/>
         </w:rPr>
       </w:pPr>
-      <w:bookmarkStart w:id="18" w:name="__RefHeading___Toc566_278929661"/>
-      <w:bookmarkEnd w:id="18"/>
+      <w:bookmarkStart w:id="19" w:name="__RefHeading___Toc622_929388712"/>
+      <w:bookmarkEnd w:id="19"/>
       <w:r>
         <w:rPr>
           <w:rFonts w:eastAsia="Arial" w:cs="Arial" w:ascii="Arial" w:hAnsi="Arial"/>
@@ -4514,7 +5206,7 @@
       <w:pPr>
         <w:pStyle w:val="Normal"/>
         <w:bidi w:val="0"/>
-        <w:spacing w:lineRule="auto" w:line="360"/>
+        <w:spacing w:lineRule="auto" w:line="360" w:before="0" w:after="160"/>
         <w:jc w:val="left"/>
         <w:rPr/>
       </w:pPr>
@@ -4530,18 +5222,6 @@
           <w:t>http://ruc.udc.es/dspace/bitstream/handle/2183/1016/BellasBouza_FranciscoJavier_TD_2003.pdf?sequence=1</w:t>
         </w:r>
       </w:hyperlink>
-    </w:p>
-    <w:p>
-      <w:pPr>
-        <w:pStyle w:val="Normal"/>
-        <w:bidi w:val="0"/>
-        <w:spacing w:lineRule="auto" w:line="360" w:before="0" w:after="160"/>
-        <w:jc w:val="left"/>
-        <w:rPr/>
-      </w:pPr>
-      <w:r>
-        <w:rPr/>
-      </w:r>
     </w:p>
     <w:sectPr>
       <w:headerReference w:type="default" r:id="rId5"/>
@@ -4647,7 +5327,7 @@
             <w:fldChar w:fldCharType="separate"/>
           </w:r>
           <w:r>
-            <w:t>12</w:t>
+            <w:t>13</w:t>
           </w:r>
           <w:r>
             <w:fldChar w:fldCharType="end"/>

</xml_diff>